<commit_message>
for, plays with numbers, copy by ref or value
</commit_message>
<xml_diff>
--- a/bozze grafiche.docx
+++ b/bozze grafiche.docx
@@ -358,7 +358,7 @@
                 </mc:Choice>
                 <mc:Fallback>
                   <w:pict>
-                    <v:shapetype w14:anchorId="6C1D337A" id="_x0000_t38" coordsize="21600,21600" o:spt="38" o:oned="t" path="m,c@0,0@1,5400@1,10800@1,16200@2,21600,21600,21600e" filled="f">
+                    <v:shapetype w14:anchorId="64719673" id="_x0000_t38" coordsize="21600,21600" o:spt="38" o:oned="t" path="m,c@0,0@1,5400@1,10800@1,16200@2,21600,21600,21600e" filled="f">
                       <v:formulas>
                         <v:f eqn="mid #0 0"/>
                         <v:f eqn="val #0"/>
@@ -540,7 +540,7 @@
                       </mc:Choice>
                       <mc:Fallback>
                         <w:pict>
-                          <v:shape w14:anchorId="626A8F8B" id="Connettore 7 2" o:spid="_x0000_s1026" type="#_x0000_t38" style="position:absolute;margin-left:48pt;margin-top:6.7pt;width:31pt;height:241.1pt;z-index:251660288;visibility:visible;mso-wrap-style:square;mso-width-percent:0;mso-height-percent:0;mso-wrap-distance-left:9pt;mso-wrap-distance-top:0;mso-wrap-distance-right:9pt;mso-wrap-distance-bottom:0;mso-position-horizontal:absolute;mso-position-horizontal-relative:text;mso-position-vertical:absolute;mso-position-vertical-relative:text;mso-width-percent:0;mso-height-percent:0;mso-width-relative:margin;mso-height-relative:margin" o:gfxdata="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" adj="64349" strokecolor="#5b9bd5 [3204]" strokeweight=".5pt">
+                          <v:shape w14:anchorId="1A2C913E" id="Connettore 7 2" o:spid="_x0000_s1026" type="#_x0000_t38" style="position:absolute;margin-left:48pt;margin-top:6.7pt;width:31pt;height:241.1pt;z-index:251660288;visibility:visible;mso-wrap-style:square;mso-width-percent:0;mso-height-percent:0;mso-wrap-distance-left:9pt;mso-wrap-distance-top:0;mso-wrap-distance-right:9pt;mso-wrap-distance-bottom:0;mso-position-horizontal:absolute;mso-position-horizontal-relative:text;mso-position-vertical:absolute;mso-position-vertical-relative:text;mso-width-percent:0;mso-height-percent:0;mso-width-relative:margin;mso-height-relative:margin" o:gfxdata="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" adj="64349" strokecolor="#5b9bd5 [3204]" strokeweight=".5pt">
                             <v:stroke endarrow="block" joinstyle="miter"/>
                           </v:shape>
                         </w:pict>
@@ -923,7 +923,7 @@
                 </mc:Choice>
                 <mc:Fallback>
                   <w:pict>
-                    <v:shape w14:anchorId="46429B42" id="Connettore 7 4" o:spid="_x0000_s1026" type="#_x0000_t38" style="position:absolute;margin-left:78.9pt;margin-top:25.3pt;width:87.05pt;height:37.65pt;flip:y;z-index:251663360;visibility:visible;mso-wrap-style:square;mso-wrap-distance-left:9pt;mso-wrap-distance-top:0;mso-wrap-distance-right:9pt;mso-wrap-distance-bottom:0;mso-position-horizontal:absolute;mso-position-horizontal-relative:text;mso-position-vertical:absolute;mso-position-vertical-relative:text" o:gfxdata="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" adj="10800" strokecolor="#5b9bd5 [3204]" strokeweight=".5pt">
+                    <v:shape w14:anchorId="3FD0D4F9" id="Connettore 7 4" o:spid="_x0000_s1026" type="#_x0000_t38" style="position:absolute;margin-left:78.9pt;margin-top:25.3pt;width:87.05pt;height:37.65pt;flip:y;z-index:251663360;visibility:visible;mso-wrap-style:square;mso-wrap-distance-left:9pt;mso-wrap-distance-top:0;mso-wrap-distance-right:9pt;mso-wrap-distance-bottom:0;mso-position-horizontal:absolute;mso-position-horizontal-relative:text;mso-position-vertical:absolute;mso-position-vertical-relative:text" o:gfxdata="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" adj="10800" strokecolor="#5b9bd5 [3204]" strokeweight=".5pt">
                       <v:stroke endarrow="block" joinstyle="miter"/>
                     </v:shape>
                   </w:pict>
@@ -1332,7 +1332,83 @@
       </w:tr>
     </w:tbl>
     <w:p/>
-    <w:p/>
+    <w:p>
+      <w:r>
+        <w:rPr>
+          <w:noProof/>
+          <w:lang w:eastAsia="it-IT"/>
+        </w:rPr>
+        <mc:AlternateContent>
+          <mc:Choice Requires="wps">
+            <w:drawing>
+              <wp:anchor distT="0" distB="0" distL="114300" distR="114300" simplePos="0" relativeHeight="251669504" behindDoc="0" locked="0" layoutInCell="1" allowOverlap="1">
+                <wp:simplePos x="0" y="0"/>
+                <wp:positionH relativeFrom="column">
+                  <wp:posOffset>482791</wp:posOffset>
+                </wp:positionH>
+                <wp:positionV relativeFrom="paragraph">
+                  <wp:posOffset>2665730</wp:posOffset>
+                </wp:positionV>
+                <wp:extent cx="51159" cy="1017641"/>
+                <wp:effectExtent l="171450" t="0" r="63500" b="49530"/>
+                <wp:wrapNone/>
+                <wp:docPr id="12" name="Connettore 7 12"/>
+                <wp:cNvGraphicFramePr/>
+                <a:graphic xmlns:a="http://schemas.openxmlformats.org/drawingml/2006/main">
+                  <a:graphicData uri="http://schemas.microsoft.com/office/word/2010/wordprocessingShape">
+                    <wps:wsp>
+                      <wps:cNvCnPr/>
+                      <wps:spPr>
+                        <a:xfrm>
+                          <a:off x="0" y="0"/>
+                          <a:ext cx="51159" cy="1017641"/>
+                        </a:xfrm>
+                        <a:prstGeom prst="curvedConnector3">
+                          <a:avLst>
+                            <a:gd name="adj1" fmla="val -331987"/>
+                          </a:avLst>
+                        </a:prstGeom>
+                        <a:ln>
+                          <a:tailEnd type="triangle"/>
+                        </a:ln>
+                      </wps:spPr>
+                      <wps:style>
+                        <a:lnRef idx="1">
+                          <a:schemeClr val="accent1"/>
+                        </a:lnRef>
+                        <a:fillRef idx="0">
+                          <a:schemeClr val="accent1"/>
+                        </a:fillRef>
+                        <a:effectRef idx="0">
+                          <a:schemeClr val="accent1"/>
+                        </a:effectRef>
+                        <a:fontRef idx="minor">
+                          <a:schemeClr val="tx1"/>
+                        </a:fontRef>
+                      </wps:style>
+                      <wps:bodyPr/>
+                    </wps:wsp>
+                  </a:graphicData>
+                </a:graphic>
+                <wp14:sizeRelH relativeFrom="margin">
+                  <wp14:pctWidth>0</wp14:pctWidth>
+                </wp14:sizeRelH>
+                <wp14:sizeRelV relativeFrom="margin">
+                  <wp14:pctHeight>0</wp14:pctHeight>
+                </wp14:sizeRelV>
+              </wp:anchor>
+            </w:drawing>
+          </mc:Choice>
+          <mc:Fallback>
+            <w:pict>
+              <v:shape w14:anchorId="6E6712B2" id="Connettore 7 12" o:spid="_x0000_s1026" type="#_x0000_t38" style="position:absolute;margin-left:38pt;margin-top:209.9pt;width:4.05pt;height:80.15pt;z-index:251669504;visibility:visible;mso-wrap-style:square;mso-width-percent:0;mso-height-percent:0;mso-wrap-distance-left:9pt;mso-wrap-distance-top:0;mso-wrap-distance-right:9pt;mso-wrap-distance-bottom:0;mso-position-horizontal:absolute;mso-position-horizontal-relative:text;mso-position-vertical:absolute;mso-position-vertical-relative:text;mso-width-percent:0;mso-height-percent:0;mso-width-relative:margin;mso-height-relative:margin" o:gfxdata="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" adj="-71709" strokecolor="#5b9bd5 [3204]" strokeweight=".5pt">
+                <v:stroke endarrow="block" joinstyle="miter"/>
+              </v:shape>
+            </w:pict>
+          </mc:Fallback>
+        </mc:AlternateContent>
+      </w:r>
+    </w:p>
     <w:tbl>
       <w:tblPr>
         <w:tblStyle w:val="Grigliatabella"/>
@@ -1469,7 +1545,7 @@
                 </mc:Choice>
                 <mc:Fallback>
                   <w:pict>
-                    <v:shape w14:anchorId="16C86255" id="Per 9" o:spid="_x0000_s1026" style="position:absolute;margin-left:-4.05pt;margin-top:41.95pt;width:123.05pt;height:61.95pt;z-index:251666432;visibility:visible;mso-wrap-style:square;mso-wrap-distance-left:9pt;mso-wrap-distance-top:0;mso-wrap-distance-right:9pt;mso-wrap-distance-bottom:0;mso-position-horizontal:absolute;mso-position-horizontal-relative:text;mso-position-vertical:absolute;mso-position-vertical-relative:text;v-text-anchor:middle" coordsize="1562735,786765" o:gfxdata="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" path="m363329,212798r24002,-47673l781368,363504,1175404,165125r24002,47673l840714,393383r358692,180584l1175404,621640,781368,423261,387331,621640,363329,573967,722021,393383,363329,212798xe" fillcolor="red" strokecolor="#1f4d78 [1604]" strokeweight="1pt">
+                    <v:shape w14:anchorId="36EBB9B9" id="Per 9" o:spid="_x0000_s1026" style="position:absolute;margin-left:-4.05pt;margin-top:41.95pt;width:123.05pt;height:61.95pt;z-index:251666432;visibility:visible;mso-wrap-style:square;mso-wrap-distance-left:9pt;mso-wrap-distance-top:0;mso-wrap-distance-right:9pt;mso-wrap-distance-bottom:0;mso-position-horizontal:absolute;mso-position-horizontal-relative:text;mso-position-vertical:absolute;mso-position-vertical-relative:text;v-text-anchor:middle" coordsize="1562735,786765" o:gfxdata="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" path="m363329,212798r24002,-47673l781368,363504,1175404,165125r24002,47673l840714,393383r358692,180584l1175404,621640,781368,423261,387331,621640,363329,573967,722021,393383,363329,212798xe" fillcolor="red" strokecolor="#1f4d78 [1604]" strokeweight="1pt">
                       <v:stroke joinstyle="miter"/>
                       <v:path arrowok="t" o:connecttype="custom" o:connectlocs="363329,212798;387331,165125;781368,363504;1175404,165125;1199406,212798;840714,393383;1199406,573967;1175404,621640;781368,423261;387331,621640;363329,573967;722021,393383;363329,212798" o:connectangles="0,0,0,0,0,0,0,0,0,0,0,0,0"/>
                     </v:shape>
@@ -1521,6 +1597,20 @@
                 </w:p>
               </w:tc>
             </w:tr>
+            <w:tr>
+              <w:tc>
+                <w:tcPr>
+                  <w:tcW w:w="2009" w:type="dxa"/>
+                </w:tcPr>
+                <w:p>
+                  <w:r>
+                    <w:t>p</w:t>
+                  </w:r>
+                  <w:bookmarkStart w:id="0" w:name="_GoBack"/>
+                  <w:bookmarkEnd w:id="0"/>
+                </w:p>
+              </w:tc>
+            </w:tr>
           </w:tbl>
           <w:p>
             <w:r>
@@ -1534,13 +1624,13 @@
                     <wp:anchor distT="0" distB="0" distL="114300" distR="114300" simplePos="0" relativeHeight="251665408" behindDoc="0" locked="0" layoutInCell="1" allowOverlap="1" wp14:anchorId="20EF9B83" wp14:editId="232DC5B6">
                       <wp:simplePos x="0" y="0"/>
                       <wp:positionH relativeFrom="column">
-                        <wp:posOffset>-72021</wp:posOffset>
+                        <wp:posOffset>-64469</wp:posOffset>
                       </wp:positionH>
                       <wp:positionV relativeFrom="paragraph">
-                        <wp:posOffset>977354</wp:posOffset>
+                        <wp:posOffset>-91403</wp:posOffset>
                       </wp:positionV>
-                      <wp:extent cx="76510" cy="1998921"/>
-                      <wp:effectExtent l="533400" t="0" r="19050" b="78105"/>
+                      <wp:extent cx="45719" cy="2070340"/>
+                      <wp:effectExtent l="381000" t="0" r="50165" b="63500"/>
                       <wp:wrapNone/>
                       <wp:docPr id="5" name="Connettore 7 5"/>
                       <wp:cNvGraphicFramePr/>
@@ -1551,11 +1641,11 @@
                             <wps:spPr>
                               <a:xfrm flipH="1">
                                 <a:off x="0" y="0"/>
-                                <a:ext cx="76510" cy="1998921"/>
+                                <a:ext cx="45719" cy="2070340"/>
                               </a:xfrm>
                               <a:prstGeom prst="curvedConnector3">
                                 <a:avLst>
-                                  <a:gd name="adj1" fmla="val 782053"/>
+                                  <a:gd name="adj1" fmla="val 916256"/>
                                 </a:avLst>
                               </a:prstGeom>
                               <a:ln>
@@ -1591,7 +1681,7 @@
                 </mc:Choice>
                 <mc:Fallback>
                   <w:pict>
-                    <v:shape w14:anchorId="21706A74" id="Connettore 7 5" o:spid="_x0000_s1026" type="#_x0000_t38" style="position:absolute;margin-left:-5.65pt;margin-top:76.95pt;width:6pt;height:157.4pt;flip:x;z-index:251665408;visibility:visible;mso-wrap-style:square;mso-width-percent:0;mso-height-percent:0;mso-wrap-distance-left:9pt;mso-wrap-distance-top:0;mso-wrap-distance-right:9pt;mso-wrap-distance-bottom:0;mso-position-horizontal:absolute;mso-position-horizontal-relative:text;mso-position-vertical:absolute;mso-position-vertical-relative:text;mso-width-percent:0;mso-height-percent:0;mso-width-relative:margin;mso-height-relative:margin" o:gfxdata="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" adj="168923" strokecolor="#5b9bd5 [3204]" strokeweight=".5pt">
+                    <v:shape w14:anchorId="10C1C7D1" id="Connettore 7 5" o:spid="_x0000_s1026" type="#_x0000_t38" style="position:absolute;margin-left:-5.1pt;margin-top:-7.2pt;width:3.6pt;height:163pt;flip:x;z-index:251665408;visibility:visible;mso-wrap-style:square;mso-width-percent:0;mso-height-percent:0;mso-wrap-distance-left:9pt;mso-wrap-distance-top:0;mso-wrap-distance-right:9pt;mso-wrap-distance-bottom:0;mso-position-horizontal:absolute;mso-position-horizontal-relative:text;mso-position-vertical:absolute;mso-position-vertical-relative:text;mso-width-percent:0;mso-height-percent:0;mso-width-relative:margin;mso-height-relative:margin" o:gfxdata="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" adj="197911" strokecolor="#5b9bd5 [3204]" strokeweight=".5pt">
                       <v:stroke endarrow="block" joinstyle="miter"/>
                     </v:shape>
                   </w:pict>
@@ -1644,6 +1734,64 @@
             </w:tr>
           </w:tbl>
           <w:p/>
+          <w:tbl>
+            <w:tblPr>
+              <w:tblStyle w:val="Grigliatabella"/>
+              <w:tblW w:w="0" w:type="auto"/>
+              <w:tblLook w:val="04A0" w:firstRow="1" w:lastRow="0" w:firstColumn="1" w:lastColumn="0" w:noHBand="0" w:noVBand="1"/>
+            </w:tblPr>
+            <w:tblGrid>
+              <w:gridCol w:w="4168"/>
+            </w:tblGrid>
+            <w:tr>
+              <w:tc>
+                <w:tcPr>
+                  <w:tcW w:w="4168" w:type="dxa"/>
+                </w:tcPr>
+                <w:p>
+                  <w:pPr>
+                    <w:rPr>
+                      <w:b/>
+                    </w:rPr>
+                  </w:pPr>
+                  <w:proofErr w:type="spellStart"/>
+                  <w:r>
+                    <w:rPr>
+                      <w:b/>
+                    </w:rPr>
+                    <w:t>IncrementPersonAge</w:t>
+                  </w:r>
+                  <w:proofErr w:type="spellEnd"/>
+                  <w:r>
+                    <w:rPr>
+                      <w:b/>
+                    </w:rPr>
+                    <w:t>(p)</w:t>
+                  </w:r>
+                </w:p>
+              </w:tc>
+            </w:tr>
+            <w:tr>
+              <w:tc>
+                <w:tcPr>
+                  <w:tcW w:w="4168" w:type="dxa"/>
+                </w:tcPr>
+                <w:p>
+                  <w:r>
+                    <w:t>p</w:t>
+                  </w:r>
+                </w:p>
+              </w:tc>
+            </w:tr>
+            <w:tr>
+              <w:tc>
+                <w:tcPr>
+                  <w:tcW w:w="4168" w:type="dxa"/>
+                </w:tcPr>
+                <w:p/>
+              </w:tc>
+            </w:tr>
+          </w:tbl>
           <w:p/>
           <w:p/>
         </w:tc>
@@ -1919,6 +2067,29 @@
               <w:t>HEAP</w:t>
             </w:r>
           </w:p>
+          <w:p/>
+          <w:tbl>
+            <w:tblPr>
+              <w:tblStyle w:val="Grigliatabella"/>
+              <w:tblW w:w="0" w:type="auto"/>
+              <w:tblLook w:val="04A0" w:firstRow="1" w:lastRow="0" w:firstColumn="1" w:lastColumn="0" w:noHBand="0" w:noVBand="1"/>
+            </w:tblPr>
+            <w:tblGrid>
+              <w:gridCol w:w="1020"/>
+            </w:tblGrid>
+            <w:tr>
+              <w:tc>
+                <w:tcPr>
+                  <w:tcW w:w="1020" w:type="dxa"/>
+                </w:tcPr>
+                <w:p>
+                  <w:r>
+                    <w:t>Age</w:t>
+                  </w:r>
+                </w:p>
+              </w:tc>
+            </w:tr>
+          </w:tbl>
           <w:p/>
         </w:tc>
         <w:tc>
@@ -2125,8 +2296,6 @@
                 </w:tcPr>
                 <w:p/>
               </w:tc>
-              <w:bookmarkStart w:id="0" w:name="_GoBack"/>
-              <w:bookmarkEnd w:id="0"/>
             </w:tr>
             <w:tr>
               <w:tc>
@@ -2263,7 +2432,7 @@
                 </mc:Choice>
                 <mc:Fallback>
                   <w:pict>
-                    <v:shape w14:anchorId="59BA5F9C" id="Connettore 7 11" o:spid="_x0000_s1026" type="#_x0000_t38" style="position:absolute;margin-left:-5.65pt;margin-top:76.95pt;width:6pt;height:157.4pt;flip:x;z-index:251668480;visibility:visible;mso-wrap-style:square;mso-width-percent:0;mso-height-percent:0;mso-wrap-distance-left:9pt;mso-wrap-distance-top:0;mso-wrap-distance-right:9pt;mso-wrap-distance-bottom:0;mso-position-horizontal:absolute;mso-position-horizontal-relative:text;mso-position-vertical:absolute;mso-position-vertical-relative:text;mso-width-percent:0;mso-height-percent:0;mso-width-relative:margin;mso-height-relative:margin" o:gfxdata="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" adj="168923" strokecolor="#5b9bd5 [3204]" strokeweight=".5pt">
+                    <v:shape w14:anchorId="0B3AD7B3" id="Connettore 7 11" o:spid="_x0000_s1026" type="#_x0000_t38" style="position:absolute;margin-left:-5.65pt;margin-top:76.95pt;width:6pt;height:157.4pt;flip:x;z-index:251668480;visibility:visible;mso-wrap-style:square;mso-width-percent:0;mso-height-percent:0;mso-wrap-distance-left:9pt;mso-wrap-distance-top:0;mso-wrap-distance-right:9pt;mso-wrap-distance-bottom:0;mso-position-horizontal:absolute;mso-position-horizontal-relative:text;mso-position-vertical:absolute;mso-position-vertical-relative:text;mso-width-percent:0;mso-height-percent:0;mso-width-relative:margin;mso-height-relative:margin" o:gfxdata="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" adj="168923" strokecolor="#5b9bd5 [3204]" strokeweight=".5pt">
                       <v:stroke endarrow="block" joinstyle="miter"/>
                     </v:shape>
                   </w:pict>

</xml_diff>